<commit_message>
added layout to the document
</commit_message>
<xml_diff>
--- a/Group/beschrijving simulatie.docx
+++ b/Group/beschrijving simulatie.docx
@@ -518,6 +518,140 @@
         <w:t>Als het 19 uur is: ga terug naar huidige positie (home)</w:t>
       </w:r>
     </w:p>
+    <w:p>
+      <w:pPr>
+        <w:spacing w:after="160"/>
+      </w:pPr>
+      <w:r>
+        <w:br w:type="page"/>
+      </w:r>
+    </w:p>
+    <w:p>
+      <w:r>
+        <w:lastRenderedPageBreak/>
+        <w:t>Inleiding</w:t>
+      </w:r>
+    </w:p>
+    <w:p/>
+    <w:p>
+      <w:r>
+        <w:t xml:space="preserve">De afgelopen maanden heeft iedereen wel de nieuws berichten gezien van de overvolle stranden en de drukke parken. Een groot deel van de Nederlanders zal bij het zien van deze berichten wel eens een opmerking hebben gemaakt in de trant van “Op deze manier komen wij nooit uit de </w:t>
+      </w:r>
+      <w:proofErr w:type="spellStart"/>
+      <w:r>
+        <w:t>lockdown</w:t>
+      </w:r>
+      <w:proofErr w:type="spellEnd"/>
+      <w:r>
+        <w:t xml:space="preserve">”. </w:t>
+      </w:r>
+    </w:p>
+    <w:p>
+      <w:r>
+        <w:t xml:space="preserve">Aan de andere kant zien wij dat een groot deel van de bevolking begrip heeft voor de maatregelen en zich er netjes aan houden voor het groepsbelang. Mensen die bereid zijn om zelf offers te maken om zo de verspreiding te vertragen. </w:t>
+      </w:r>
+    </w:p>
+    <w:p/>
+    <w:p>
+      <w:r>
+        <w:t>Wij willen onderzoeken welke invloed opofferingen berigheid ook wel altruïsme heeft op het verspreiding  van het virus.</w:t>
+      </w:r>
+    </w:p>
+    <w:p/>
+    <w:p>
+      <w:r>
+        <w:t xml:space="preserve">Is er een verband tussen de grootten van de groep die </w:t>
+      </w:r>
+      <w:r>
+        <w:t>altruïs</w:t>
+      </w:r>
+      <w:r>
+        <w:t>ten zijn en de verspreiding van het virus? Zo ja welke vorm neemt dit verband?</w:t>
+      </w:r>
+    </w:p>
+    <w:p/>
+    <w:p>
+      <w:proofErr w:type="spellStart"/>
+      <w:r>
+        <w:t>Prisoners</w:t>
+      </w:r>
+      <w:proofErr w:type="spellEnd"/>
+      <w:r>
+        <w:t xml:space="preserve"> </w:t>
+      </w:r>
+      <w:proofErr w:type="spellStart"/>
+      <w:r>
+        <w:t>dillema</w:t>
+      </w:r>
+      <w:proofErr w:type="spellEnd"/>
+    </w:p>
+    <w:p/>
+    <w:p>
+      <w:r>
+        <w:t xml:space="preserve">Het niet gaan naar activiteiten is een </w:t>
+      </w:r>
+      <w:proofErr w:type="spellStart"/>
+      <w:r>
+        <w:t>Prisoners</w:t>
+      </w:r>
+      <w:proofErr w:type="spellEnd"/>
+      <w:r>
+        <w:t xml:space="preserve"> </w:t>
+      </w:r>
+      <w:proofErr w:type="spellStart"/>
+      <w:r>
+        <w:t>dillema</w:t>
+      </w:r>
+      <w:proofErr w:type="spellEnd"/>
+    </w:p>
+    <w:p/>
+    <w:p>
+      <w:proofErr w:type="spellStart"/>
+      <w:r>
+        <w:t>Beslissings</w:t>
+      </w:r>
+      <w:proofErr w:type="spellEnd"/>
+      <w:r>
+        <w:t xml:space="preserve"> </w:t>
+      </w:r>
+      <w:proofErr w:type="spellStart"/>
+      <w:r>
+        <w:t>fucntie</w:t>
+      </w:r>
+      <w:proofErr w:type="spellEnd"/>
+    </w:p>
+    <w:p/>
+    <w:p>
+      <w:r>
+        <w:t>Hoe?</w:t>
+      </w:r>
+    </w:p>
+    <w:p/>
+    <w:p>
+      <w:r>
+        <w:t>Gedrag</w:t>
+      </w:r>
+    </w:p>
+    <w:p/>
+    <w:p>
+      <w:r>
+        <w:t>Hoe?</w:t>
+      </w:r>
+    </w:p>
+    <w:p/>
+    <w:p/>
+    <w:p>
+      <w:r>
+        <w:t>Onderbouwing verspreiding</w:t>
+      </w:r>
+    </w:p>
+    <w:p/>
+    <w:p>
+      <w:r>
+        <w:t>Wij hebben dit gebaseerd op de bronnen van Thomas</w:t>
+      </w:r>
+    </w:p>
+    <w:p/>
     <w:p/>
     <w:sectPr>
       <w:pgSz w:w="11906" w:h="16838"/>

</xml_diff>